<commit_message>
add link github, figma, zalo
</commit_message>
<xml_diff>
--- a/nhóm 4 phân công.docx
+++ b/nhóm 4 phân công.docx
@@ -4,7 +4,7 @@
   <w:body>
     <w:tbl>
       <w:tblPr>
-        <w:tblStyle w:val="4"/>
+        <w:tblStyle w:val="6"/>
         <w:tblpPr w:leftFromText="180" w:rightFromText="180" w:vertAnchor="page" w:horzAnchor="page" w:tblpX="1815" w:tblpY="1998"/>
         <w:tblOverlap w:val="never"/>
         <w:tblW w:w="0" w:type="auto"/>
@@ -56,6 +56,7 @@
           </w:tcPr>
           <w:p>
             <w:pPr>
+              <w:widowControl w:val="0"/>
               <w:jc w:val="center"/>
               <w:rPr>
                 <w:rFonts w:hint="default" w:ascii="Times New Roman" w:hAnsi="Times New Roman" w:cs="Times New Roman"/>
@@ -87,6 +88,7 @@
           </w:tcPr>
           <w:p>
             <w:pPr>
+              <w:widowControl w:val="0"/>
               <w:jc w:val="center"/>
               <w:rPr>
                 <w:rFonts w:hint="default" w:ascii="Times New Roman" w:hAnsi="Times New Roman" w:cs="Times New Roman"/>
@@ -118,6 +120,7 @@
           </w:tcPr>
           <w:p>
             <w:pPr>
+              <w:widowControl w:val="0"/>
               <w:jc w:val="center"/>
               <w:rPr>
                 <w:rFonts w:hint="default" w:ascii="Times New Roman" w:hAnsi="Times New Roman" w:cs="Times New Roman"/>
@@ -170,6 +173,7 @@
           </w:tcPr>
           <w:p>
             <w:pPr>
+              <w:widowControl w:val="0"/>
               <w:jc w:val="center"/>
               <w:rPr>
                 <w:rFonts w:hint="default" w:ascii="Times New Roman" w:hAnsi="Times New Roman" w:cs="Times New Roman"/>
@@ -200,6 +204,8 @@
           </w:tcPr>
           <w:p>
             <w:pPr>
+              <w:widowControl w:val="0"/>
+              <w:jc w:val="both"/>
               <w:rPr>
                 <w:rFonts w:hint="default" w:ascii="Times New Roman" w:hAnsi="Times New Roman" w:cs="Times New Roman"/>
                 <w:b w:val="0"/>
@@ -230,11 +236,13 @@
           </w:tcPr>
           <w:p>
             <w:pPr>
+              <w:widowControl w:val="0"/>
               <w:numPr>
                 <w:ilvl w:val="0"/>
                 <w:numId w:val="1"/>
               </w:numPr>
               <w:ind w:left="418" w:leftChars="0" w:hanging="418" w:firstLineChars="0"/>
+              <w:jc w:val="both"/>
               <w:rPr>
                 <w:rFonts w:hint="default" w:ascii="Times New Roman" w:hAnsi="Times New Roman" w:cs="Times New Roman"/>
                 <w:b w:val="0"/>
@@ -260,11 +268,13 @@
           </w:p>
           <w:p>
             <w:pPr>
+              <w:widowControl w:val="0"/>
               <w:numPr>
                 <w:ilvl w:val="0"/>
                 <w:numId w:val="1"/>
               </w:numPr>
               <w:ind w:left="418" w:leftChars="0" w:hanging="418" w:firstLineChars="0"/>
+              <w:jc w:val="both"/>
               <w:rPr>
                 <w:rFonts w:hint="default" w:ascii="Times New Roman" w:hAnsi="Times New Roman" w:cs="Times New Roman"/>
                 <w:b w:val="0"/>
@@ -290,11 +300,13 @@
           </w:p>
           <w:p>
             <w:pPr>
+              <w:widowControl w:val="0"/>
               <w:numPr>
                 <w:ilvl w:val="0"/>
                 <w:numId w:val="1"/>
               </w:numPr>
               <w:ind w:left="418" w:leftChars="0" w:hanging="418" w:firstLineChars="0"/>
+              <w:jc w:val="both"/>
               <w:rPr>
                 <w:rFonts w:hint="default" w:ascii="Times New Roman" w:hAnsi="Times New Roman" w:cs="Times New Roman"/>
                 <w:b w:val="0"/>
@@ -320,11 +332,13 @@
           </w:p>
           <w:p>
             <w:pPr>
+              <w:widowControl w:val="0"/>
               <w:numPr>
                 <w:ilvl w:val="0"/>
                 <w:numId w:val="1"/>
               </w:numPr>
               <w:ind w:left="418" w:leftChars="0" w:hanging="418" w:firstLineChars="0"/>
+              <w:jc w:val="both"/>
               <w:rPr>
                 <w:rFonts w:hint="default" w:ascii="Times New Roman" w:hAnsi="Times New Roman" w:cs="Times New Roman"/>
                 <w:b w:val="0"/>
@@ -376,6 +390,7 @@
           </w:tcPr>
           <w:p>
             <w:pPr>
+              <w:widowControl w:val="0"/>
               <w:jc w:val="center"/>
               <w:rPr>
                 <w:rFonts w:hint="default" w:ascii="Times New Roman" w:hAnsi="Times New Roman" w:cs="Times New Roman"/>
@@ -407,6 +422,8 @@
           </w:tcPr>
           <w:p>
             <w:pPr>
+              <w:widowControl w:val="0"/>
+              <w:jc w:val="both"/>
               <w:rPr>
                 <w:rFonts w:hint="default" w:ascii="Times New Roman" w:hAnsi="Times New Roman" w:cs="Times New Roman"/>
                 <w:b w:val="0"/>
@@ -437,11 +454,13 @@
           </w:tcPr>
           <w:p>
             <w:pPr>
+              <w:widowControl w:val="0"/>
               <w:numPr>
                 <w:ilvl w:val="0"/>
                 <w:numId w:val="1"/>
               </w:numPr>
               <w:ind w:left="418" w:leftChars="0" w:hanging="418" w:firstLineChars="0"/>
+              <w:jc w:val="both"/>
               <w:rPr>
                 <w:rFonts w:hint="default" w:ascii="Times New Roman" w:hAnsi="Times New Roman" w:cs="Times New Roman"/>
                 <w:b w:val="0"/>
@@ -467,11 +486,13 @@
           </w:p>
           <w:p>
             <w:pPr>
+              <w:widowControl w:val="0"/>
               <w:numPr>
                 <w:ilvl w:val="0"/>
                 <w:numId w:val="1"/>
               </w:numPr>
               <w:ind w:left="418" w:leftChars="0" w:hanging="418" w:firstLineChars="0"/>
+              <w:jc w:val="both"/>
               <w:rPr>
                 <w:rFonts w:hint="default" w:ascii="Times New Roman" w:hAnsi="Times New Roman" w:cs="Times New Roman"/>
                 <w:b w:val="0"/>
@@ -497,11 +518,13 @@
           </w:p>
           <w:p>
             <w:pPr>
+              <w:widowControl w:val="0"/>
               <w:numPr>
                 <w:ilvl w:val="0"/>
                 <w:numId w:val="1"/>
               </w:numPr>
               <w:ind w:left="418" w:leftChars="0" w:hanging="418" w:firstLineChars="0"/>
+              <w:jc w:val="both"/>
               <w:rPr>
                 <w:rFonts w:hint="default" w:ascii="Times New Roman" w:hAnsi="Times New Roman" w:cs="Times New Roman"/>
                 <w:b w:val="0"/>
@@ -550,6 +573,7 @@
           </w:tcPr>
           <w:p>
             <w:pPr>
+              <w:widowControl w:val="0"/>
               <w:jc w:val="center"/>
               <w:rPr>
                 <w:rFonts w:hint="default" w:ascii="Times New Roman" w:hAnsi="Times New Roman" w:cs="Times New Roman"/>
@@ -581,6 +605,8 @@
           </w:tcPr>
           <w:p>
             <w:pPr>
+              <w:widowControl w:val="0"/>
+              <w:jc w:val="both"/>
               <w:rPr>
                 <w:rFonts w:hint="default" w:ascii="Times New Roman" w:hAnsi="Times New Roman" w:cs="Times New Roman"/>
                 <w:b w:val="0"/>
@@ -611,11 +637,13 @@
           </w:tcPr>
           <w:p>
             <w:pPr>
+              <w:widowControl w:val="0"/>
               <w:numPr>
                 <w:ilvl w:val="0"/>
                 <w:numId w:val="1"/>
               </w:numPr>
               <w:ind w:left="418" w:leftChars="0" w:hanging="418" w:firstLineChars="0"/>
+              <w:jc w:val="both"/>
               <w:rPr>
                 <w:rFonts w:hint="default" w:ascii="Times New Roman" w:hAnsi="Times New Roman" w:cs="Times New Roman"/>
                 <w:b w:val="0"/>
@@ -641,11 +669,13 @@
           </w:p>
           <w:p>
             <w:pPr>
+              <w:widowControl w:val="0"/>
               <w:numPr>
                 <w:ilvl w:val="0"/>
                 <w:numId w:val="1"/>
               </w:numPr>
               <w:ind w:left="418" w:leftChars="0" w:hanging="418" w:firstLineChars="0"/>
+              <w:jc w:val="both"/>
               <w:rPr>
                 <w:rFonts w:hint="default" w:ascii="Times New Roman" w:hAnsi="Times New Roman" w:cs="Times New Roman"/>
                 <w:b w:val="0"/>
@@ -671,11 +701,13 @@
           </w:p>
           <w:p>
             <w:pPr>
+              <w:widowControl w:val="0"/>
               <w:numPr>
                 <w:ilvl w:val="0"/>
                 <w:numId w:val="1"/>
               </w:numPr>
               <w:ind w:left="418" w:leftChars="0" w:hanging="418" w:firstLineChars="0"/>
+              <w:jc w:val="both"/>
               <w:rPr>
                 <w:rFonts w:hint="default" w:ascii="Times New Roman" w:hAnsi="Times New Roman" w:cs="Times New Roman"/>
                 <w:b w:val="0"/>
@@ -701,11 +733,13 @@
           </w:p>
           <w:p>
             <w:pPr>
+              <w:widowControl w:val="0"/>
               <w:numPr>
                 <w:ilvl w:val="0"/>
                 <w:numId w:val="1"/>
               </w:numPr>
               <w:ind w:left="418" w:leftChars="0" w:hanging="418" w:firstLineChars="0"/>
+              <w:jc w:val="both"/>
               <w:rPr>
                 <w:rFonts w:hint="default" w:ascii="Times New Roman" w:hAnsi="Times New Roman" w:cs="Times New Roman"/>
                 <w:b w:val="0"/>
@@ -750,8 +784,283 @@
         </w:rPr>
         <w:t>Thành viên nhóm 4:</w:t>
       </w:r>
+    </w:p>
+    <w:p>
+      <w:pPr>
+        <w:rPr>
+          <w:rFonts w:hint="default" w:ascii="Times New Roman" w:hAnsi="Times New Roman" w:cs="Times New Roman"/>
+          <w:sz w:val="28"/>
+          <w:szCs w:val="28"/>
+          <w:lang w:val="en-US"/>
+        </w:rPr>
+      </w:pPr>
+    </w:p>
+    <w:p>
+      <w:pPr>
+        <w:rPr>
+          <w:rFonts w:hint="default" w:ascii="Times New Roman" w:hAnsi="Times New Roman" w:cs="Times New Roman"/>
+          <w:sz w:val="28"/>
+          <w:szCs w:val="28"/>
+          <w:lang w:val="en-US"/>
+        </w:rPr>
+      </w:pPr>
+      <w:r>
+        <w:rPr>
+          <w:rFonts w:hint="default" w:ascii="Times New Roman" w:hAnsi="Times New Roman" w:cs="Times New Roman"/>
+          <w:sz w:val="28"/>
+          <w:szCs w:val="28"/>
+          <w:lang w:val="en-US"/>
+        </w:rPr>
+        <w:t>Link github:</w:t>
+      </w:r>
+    </w:p>
+    <w:p>
+      <w:pPr>
+        <w:rPr>
+          <w:rFonts w:hint="default" w:ascii="Times New Roman" w:hAnsi="Times New Roman"/>
+          <w:sz w:val="28"/>
+          <w:szCs w:val="28"/>
+          <w:lang w:val="en-US"/>
+        </w:rPr>
+      </w:pPr>
+      <w:r>
+        <w:rPr>
+          <w:rFonts w:hint="default" w:ascii="Times New Roman" w:hAnsi="Times New Roman"/>
+          <w:sz w:val="28"/>
+          <w:szCs w:val="28"/>
+          <w:lang w:val="en-US"/>
+        </w:rPr>
+        <w:fldChar w:fldCharType="begin"/>
+      </w:r>
+      <w:r>
+        <w:rPr>
+          <w:rFonts w:hint="default" w:ascii="Times New Roman" w:hAnsi="Times New Roman"/>
+          <w:sz w:val="28"/>
+          <w:szCs w:val="28"/>
+          <w:lang w:val="en-US"/>
+        </w:rPr>
+        <w:instrText xml:space="preserve"> HYPERLINK "https://github.com/Tuan2210/N4_QLThietBiSuaNha_KienTrucVaThietKePM" </w:instrText>
+      </w:r>
+      <w:r>
+        <w:rPr>
+          <w:rFonts w:hint="default" w:ascii="Times New Roman" w:hAnsi="Times New Roman"/>
+          <w:sz w:val="28"/>
+          <w:szCs w:val="28"/>
+          <w:lang w:val="en-US"/>
+        </w:rPr>
+        <w:fldChar w:fldCharType="separate"/>
+      </w:r>
+      <w:r>
+        <w:rPr>
+          <w:rStyle w:val="4"/>
+          <w:rFonts w:hint="default" w:ascii="Times New Roman" w:hAnsi="Times New Roman"/>
+          <w:sz w:val="28"/>
+          <w:szCs w:val="28"/>
+          <w:lang w:val="en-US"/>
+        </w:rPr>
+        <w:t>https://github.com/Tuan2210/N4_QLThietBiSuaNha_KienTrucVaThietKePM</w:t>
+      </w:r>
+      <w:r>
+        <w:rPr>
+          <w:rFonts w:hint="default" w:ascii="Times New Roman" w:hAnsi="Times New Roman"/>
+          <w:sz w:val="28"/>
+          <w:szCs w:val="28"/>
+          <w:lang w:val="en-US"/>
+        </w:rPr>
+        <w:fldChar w:fldCharType="end"/>
+      </w:r>
+    </w:p>
+    <w:p>
+      <w:pPr>
+        <w:rPr>
+          <w:rFonts w:hint="default" w:ascii="Times New Roman" w:hAnsi="Times New Roman"/>
+          <w:sz w:val="28"/>
+          <w:szCs w:val="28"/>
+          <w:lang w:val="en-US"/>
+        </w:rPr>
+      </w:pPr>
+    </w:p>
+    <w:p>
+      <w:pPr>
+        <w:rPr>
+          <w:rFonts w:hint="default" w:ascii="Times New Roman" w:hAnsi="Times New Roman"/>
+          <w:sz w:val="28"/>
+          <w:szCs w:val="28"/>
+          <w:lang w:val="en-US"/>
+        </w:rPr>
+      </w:pPr>
+      <w:r>
+        <w:rPr>
+          <w:rFonts w:hint="default" w:ascii="Times New Roman" w:hAnsi="Times New Roman"/>
+          <w:sz w:val="28"/>
+          <w:szCs w:val="28"/>
+          <w:lang w:val="en-US"/>
+        </w:rPr>
+        <w:t>Link figma:</w:t>
+      </w:r>
+    </w:p>
+    <w:p>
+      <w:pPr>
+        <w:rPr>
+          <w:rFonts w:hint="default" w:ascii="Times New Roman" w:hAnsi="Times New Roman"/>
+          <w:sz w:val="28"/>
+          <w:szCs w:val="28"/>
+          <w:lang w:val="en-US"/>
+        </w:rPr>
+      </w:pPr>
+      <w:r>
+        <w:rPr>
+          <w:rFonts w:hint="default" w:ascii="Times New Roman" w:hAnsi="Times New Roman"/>
+          <w:sz w:val="28"/>
+          <w:szCs w:val="28"/>
+          <w:lang w:val="en-US"/>
+        </w:rPr>
+        <w:fldChar w:fldCharType="begin"/>
+      </w:r>
+      <w:r>
+        <w:rPr>
+          <w:rFonts w:hint="default" w:ascii="Times New Roman" w:hAnsi="Times New Roman"/>
+          <w:sz w:val="28"/>
+          <w:szCs w:val="28"/>
+          <w:lang w:val="en-US"/>
+        </w:rPr>
+        <w:instrText xml:space="preserve"> HYPERLINK "https://www.figma.com/file/MUydH0D4f35pCS7vCSn68k/N4_QLThietBiSuaNha_KTTKPM?node-id=0%3A1&amp;t=3v2dbLCXvbuYrNdN-1" </w:instrText>
+      </w:r>
+      <w:r>
+        <w:rPr>
+          <w:rFonts w:hint="default" w:ascii="Times New Roman" w:hAnsi="Times New Roman"/>
+          <w:sz w:val="28"/>
+          <w:szCs w:val="28"/>
+          <w:lang w:val="en-US"/>
+        </w:rPr>
+        <w:fldChar w:fldCharType="separate"/>
+      </w:r>
+      <w:r>
+        <w:rPr>
+          <w:rStyle w:val="4"/>
+          <w:rFonts w:hint="default" w:ascii="Times New Roman" w:hAnsi="Times New Roman"/>
+          <w:sz w:val="28"/>
+          <w:szCs w:val="28"/>
+          <w:lang w:val="en-US"/>
+        </w:rPr>
+        <w:t>https://www.figma.com/file/MUydH0D4f35pCS7vCSn68k/N4_QLThietBiSuaNha_KTTKPM?node-id=0%3A1&amp;t=3v2dbLCXvbuYrNdN-1</w:t>
+      </w:r>
+      <w:r>
+        <w:rPr>
+          <w:rFonts w:hint="default" w:ascii="Times New Roman" w:hAnsi="Times New Roman"/>
+          <w:sz w:val="28"/>
+          <w:szCs w:val="28"/>
+          <w:lang w:val="en-US"/>
+        </w:rPr>
+        <w:fldChar w:fldCharType="end"/>
+      </w:r>
+    </w:p>
+    <w:p>
+      <w:pPr>
+        <w:rPr>
+          <w:rFonts w:hint="default" w:ascii="Times New Roman" w:hAnsi="Times New Roman"/>
+          <w:sz w:val="28"/>
+          <w:szCs w:val="28"/>
+          <w:lang w:val="en-US"/>
+        </w:rPr>
+      </w:pPr>
+    </w:p>
+    <w:p>
+      <w:pPr>
+        <w:rPr>
+          <w:rFonts w:hint="default" w:ascii="Times New Roman" w:hAnsi="Times New Roman"/>
+          <w:sz w:val="28"/>
+          <w:szCs w:val="28"/>
+          <w:lang w:val="en-US"/>
+        </w:rPr>
+      </w:pPr>
+      <w:r>
+        <w:rPr>
+          <w:rFonts w:hint="default" w:ascii="Times New Roman" w:hAnsi="Times New Roman"/>
+          <w:sz w:val="28"/>
+          <w:szCs w:val="28"/>
+          <w:lang w:val="en-US"/>
+        </w:rPr>
+        <w:t>Link zalo:</w:t>
+      </w:r>
+    </w:p>
+    <w:p>
+      <w:pPr>
+        <w:rPr>
+          <w:rFonts w:hint="default" w:ascii="Times New Roman" w:hAnsi="Times New Roman"/>
+          <w:sz w:val="28"/>
+          <w:szCs w:val="28"/>
+          <w:lang w:val="en-US"/>
+        </w:rPr>
+      </w:pPr>
+      <w:r>
+        <w:rPr>
+          <w:rFonts w:hint="default" w:ascii="Times New Roman" w:hAnsi="Times New Roman"/>
+          <w:sz w:val="28"/>
+          <w:szCs w:val="28"/>
+          <w:lang w:val="en-US"/>
+        </w:rPr>
+        <w:fldChar w:fldCharType="begin"/>
+      </w:r>
+      <w:r>
+        <w:rPr>
+          <w:rFonts w:hint="default" w:ascii="Times New Roman" w:hAnsi="Times New Roman"/>
+          <w:sz w:val="28"/>
+          <w:szCs w:val="28"/>
+          <w:lang w:val="en-US"/>
+        </w:rPr>
+        <w:instrText xml:space="preserve"> HYPERLINK "https://zalo.me/g/kofpke321" </w:instrText>
+      </w:r>
+      <w:r>
+        <w:rPr>
+          <w:rFonts w:hint="default" w:ascii="Times New Roman" w:hAnsi="Times New Roman"/>
+          <w:sz w:val="28"/>
+          <w:szCs w:val="28"/>
+          <w:lang w:val="en-US"/>
+        </w:rPr>
+        <w:fldChar w:fldCharType="separate"/>
+      </w:r>
+      <w:r>
+        <w:rPr>
+          <w:rStyle w:val="4"/>
+          <w:rFonts w:hint="default" w:ascii="Times New Roman" w:hAnsi="Times New Roman"/>
+          <w:sz w:val="28"/>
+          <w:szCs w:val="28"/>
+          <w:lang w:val="en-US"/>
+        </w:rPr>
+        <w:t>https://zalo.me/g/kofpke</w:t>
+      </w:r>
       <w:bookmarkStart w:id="0" w:name="_GoBack"/>
       <w:bookmarkEnd w:id="0"/>
+      <w:r>
+        <w:rPr>
+          <w:rStyle w:val="4"/>
+          <w:rFonts w:hint="default" w:ascii="Times New Roman" w:hAnsi="Times New Roman"/>
+          <w:sz w:val="28"/>
+          <w:szCs w:val="28"/>
+          <w:lang w:val="en-US"/>
+        </w:rPr>
+        <w:t>321</w:t>
+      </w:r>
+      <w:r>
+        <w:rPr>
+          <w:rFonts w:hint="default" w:ascii="Times New Roman" w:hAnsi="Times New Roman"/>
+          <w:sz w:val="28"/>
+          <w:szCs w:val="28"/>
+          <w:lang w:val="en-US"/>
+        </w:rPr>
+        <w:fldChar w:fldCharType="end"/>
+      </w:r>
+    </w:p>
+    <w:p>
+      <w:pPr>
+        <w:rPr>
+          <w:rFonts w:hint="default" w:ascii="Times New Roman" w:hAnsi="Times New Roman"/>
+          <w:sz w:val="28"/>
+          <w:szCs w:val="28"/>
+          <w:lang w:val="en-US"/>
+        </w:rPr>
+      </w:pPr>
     </w:p>
     <w:sectPr>
       <w:pgSz w:w="11906" w:h="16838"/>
@@ -950,7 +1259,7 @@
     <w:lsdException w:unhideWhenUsed="0" w:uiPriority="0" w:semiHidden="0" w:name="Table Web 2"/>
     <w:lsdException w:unhideWhenUsed="0" w:uiPriority="0" w:semiHidden="0" w:name="Table Web 3"/>
     <w:lsdException w:unhideWhenUsed="0" w:uiPriority="0" w:semiHidden="0" w:name="Balloon Text"/>
-    <w:lsdException w:unhideWhenUsed="0" w:uiPriority="0" w:semiHidden="0" w:name="Table Grid"/>
+    <w:lsdException w:qFormat="1" w:unhideWhenUsed="0" w:uiPriority="0" w:semiHidden="0" w:name="Table Grid"/>
     <w:lsdException w:unhideWhenUsed="0" w:uiPriority="0" w:semiHidden="0" w:name="Table Theme"/>
     <w:lsdException w:unhideWhenUsed="0" w:uiPriority="60" w:semiHidden="0" w:name="Light Shading"/>
     <w:lsdException w:unhideWhenUsed="0" w:uiPriority="61" w:semiHidden="0" w:name="Light List"/>
@@ -1078,9 +1387,28 @@
       </w:tblCellMar>
     </w:tblPr>
   </w:style>
-  <w:style w:type="table" w:styleId="4">
+  <w:style w:type="character" w:styleId="4">
+    <w:name w:val="FollowedHyperlink"/>
+    <w:basedOn w:val="2"/>
+    <w:uiPriority w:val="0"/>
+    <w:rPr>
+      <w:color w:val="800080"/>
+      <w:u w:val="single"/>
+    </w:rPr>
+  </w:style>
+  <w:style w:type="character" w:styleId="5">
+    <w:name w:val="Hyperlink"/>
+    <w:basedOn w:val="2"/>
+    <w:uiPriority w:val="0"/>
+    <w:rPr>
+      <w:color w:val="0000FF"/>
+      <w:u w:val="single"/>
+    </w:rPr>
+  </w:style>
+  <w:style w:type="table" w:styleId="6">
     <w:name w:val="Table Grid"/>
     <w:basedOn w:val="3"/>
+    <w:qFormat/>
     <w:uiPriority w:val="0"/>
     <w:pPr>
       <w:widowControl w:val="0"/>

</xml_diff>